<commit_message>
Fix Plan, Vision, Add WR_S2
</commit_message>
<xml_diff>
--- a/docs/management/Biên bản họp nhóm (Lần 2).docx
+++ b/docs/management/Biên bản họp nhóm (Lần 2).docx
@@ -5488,14 +5488,7 @@
                 <w:rFonts w:cs="Times New Roman"/>
                 <w:szCs w:val="26"/>
               </w:rPr>
-              <w:t>M</w:t>
-            </w:r>
-            <w:r>
-              <w:rPr>
-                <w:rFonts w:cs="Times New Roman"/>
-                <w:szCs w:val="26"/>
-              </w:rPr>
-              <w:t>ột</w:t>
+              <w:t>Một</w:t>
             </w:r>
             <w:proofErr w:type="spellEnd"/>
             <w:r>
@@ -7494,6 +7487,12 @@
       <w:proofErr w:type="spellEnd"/>
     </w:p>
     <w:p>
+      <w:pPr>
+        <w:rPr>
+          <w:i/>
+          <w:iCs/>
+        </w:rPr>
+      </w:pPr>
       <w:r>
         <w:t xml:space="preserve">Link record </w:t>
       </w:r>
@@ -7511,12 +7510,30 @@
       </w:r>
       <w:proofErr w:type="spellEnd"/>
       <w:r>
-        <w:t xml:space="preserve">: </w:t>
-      </w:r>
+        <w:t>:</w:t>
+      </w:r>
+      <w:r>
+        <w:rPr>
+          <w:i/>
+          <w:iCs/>
+        </w:rPr>
+        <w:t xml:space="preserve"> </w:t>
+      </w:r>
+      <w:hyperlink r:id="rId12" w:history="1">
+        <w:r>
+          <w:rPr>
+            <w:rStyle w:val="Hyperlink"/>
+            <w:i/>
+            <w:iCs/>
+          </w:rPr>
+          <w:t>https://drive.google.com/file/d/1-fxVWsg5XMwCkN9S0u-hGSAPHe97vdmx/view?usp=sharing</w:t>
+        </w:r>
+      </w:hyperlink>
     </w:p>
+    <w:p/>
     <w:sectPr>
-      <w:headerReference w:type="default" r:id="rId12"/>
-      <w:footerReference w:type="default" r:id="rId13"/>
+      <w:headerReference w:type="default" r:id="rId13"/>
+      <w:footerReference w:type="default" r:id="rId14"/>
       <w:pgSz w:w="15840" w:h="12240" w:orient="landscape"/>
       <w:pgMar w:top="1080" w:right="1080" w:bottom="1080" w:left="1080" w:header="720" w:footer="720" w:gutter="0"/>
       <w:cols w:space="720"/>
@@ -10358,6 +10375,29 @@
       </w:tblBorders>
     </w:tblPr>
   </w:style>
+  <w:style w:type="character" w:styleId="Hyperlink">
+    <w:name w:val="Hyperlink"/>
+    <w:basedOn w:val="DefaultParagraphFont"/>
+    <w:uiPriority w:val="99"/>
+    <w:unhideWhenUsed/>
+    <w:rsid w:val="00D775B5"/>
+    <w:rPr>
+      <w:color w:val="0000FF" w:themeColor="hyperlink"/>
+      <w:u w:val="single"/>
+    </w:rPr>
+  </w:style>
+  <w:style w:type="character" w:styleId="UnresolvedMention">
+    <w:name w:val="Unresolved Mention"/>
+    <w:basedOn w:val="DefaultParagraphFont"/>
+    <w:uiPriority w:val="99"/>
+    <w:semiHidden/>
+    <w:unhideWhenUsed/>
+    <w:rsid w:val="00D775B5"/>
+    <w:rPr>
+      <w:color w:val="605E5C"/>
+      <w:shd w:val="clear" w:color="auto" w:fill="E1DFDD"/>
+    </w:rPr>
+  </w:style>
 </w:styles>
 </file>
 
@@ -10539,6 +10579,7 @@
     <w:rsid w:val="0034404E"/>
     <w:rsid w:val="00442222"/>
     <w:rsid w:val="00524BDB"/>
+    <w:rsid w:val="00592864"/>
     <w:rsid w:val="005936DC"/>
     <w:rsid w:val="006A5587"/>
     <w:rsid w:val="006E3F30"/>

</xml_diff>